<commit_message>
Improve fr -> de example
</commit_message>
<xml_diff>
--- a/src/test/resources/examples/Test.fr.docx
+++ b/src/test/resources/examples/Test.fr.docx
@@ -137,14 +137,29 @@
       </w:r>
       <w:proofErr w:type="spellStart"/>
       <w:r>
-        <w:t>d’esprit</w:t>
-      </w:r>
-      <w:proofErr w:type="spellEnd"/>
-      <w:r>
+        <w:t>d’</w:t>
+      </w:r>
+      <w:r>
+        <w:rPr>
+          <w:b/>
+          <w:bCs/>
+        </w:rPr>
+        <w:t>esprit</w:t>
+      </w:r>
+      <w:proofErr w:type="spellEnd"/>
+      <w:r>
+        <w:rPr>
+          <w:b/>
+          <w:bCs/>
+        </w:rPr>
         <w:t xml:space="preserve"> </w:t>
       </w:r>
       <w:proofErr w:type="spellStart"/>
       <w:r>
+        <w:rPr>
+          <w:b/>
+          <w:bCs/>
+        </w:rPr>
         <w:t>d’équipe</w:t>
       </w:r>
       <w:proofErr w:type="spellEnd"/>

</xml_diff>